<commit_message>
yourgame - weeks 6 and 7
</commit_message>
<xml_diff>
--- a/07-design-dynamic/yourgame.docx
+++ b/07-design-dynamic/yourgame.docx
@@ -15,93 +15,28 @@
           <w:rFonts w:ascii="David" w:hAnsi="David" w:cs="David"/>
           <w:rtl/>
         </w:rPr>
-        <w:t>המשחק שלכם –</w:t>
+        <w:t>המשחק שלכם</w:t>
+      </w:r>
+      <w:r>
+        <w:rPr>
+          <w:rFonts w:ascii="David" w:hAnsi="David" w:cs="David" w:hint="cs"/>
+          <w:rtl/>
+        </w:rPr>
+        <w:t xml:space="preserve"> </w:t>
       </w:r>
       <w:r>
         <w:rPr>
           <w:rFonts w:ascii="David" w:hAnsi="David" w:cs="David"/>
-        </w:rPr>
-        <w:t xml:space="preserve"> </w:t>
-      </w:r>
-      <w:bookmarkStart w:id="0" w:name="_Hlk30673741"/>
-      <w:r>
-        <w:rPr>
-          <w:rFonts w:ascii="David" w:hAnsi="David" w:cs="David"/>
-          <w:rtl/>
-        </w:rPr>
-        <w:t>רכיבים דינאמיים</w:t>
-      </w:r>
-      <w:bookmarkEnd w:id="0"/>
-    </w:p>
-    <w:p>
-      <w:pPr>
-        <w:spacing w:before="240"/>
-        <w:rPr>
-          <w:rFonts w:ascii="David" w:hAnsi="David" w:cs="David"/>
-          <w:rtl/>
-        </w:rPr>
-      </w:pPr>
+          <w:rtl/>
+        </w:rPr>
+        <w:t>–</w:t>
+      </w:r>
       <w:r>
         <w:rPr>
           <w:rFonts w:ascii="David" w:hAnsi="David" w:cs="David" w:hint="cs"/>
           <w:rtl/>
         </w:rPr>
-        <w:t xml:space="preserve">המשיכו לפתח את </w:t>
-      </w:r>
-      <w:r>
-        <w:rPr>
-          <w:rFonts w:ascii="David" w:hAnsi="David" w:cs="David"/>
-        </w:rPr>
-        <w:t>N+1</w:t>
-      </w:r>
-      <w:r>
-        <w:rPr>
-          <w:rFonts w:ascii="David" w:hAnsi="David" w:cs="David" w:hint="cs"/>
-          <w:rtl/>
-        </w:rPr>
-        <w:t xml:space="preserve"> הרעיונות </w:t>
-      </w:r>
-      <w:r>
-        <w:rPr>
-          <w:rFonts w:ascii="David" w:hAnsi="David" w:cs="David" w:hint="cs"/>
-          <w:rtl/>
-        </w:rPr>
-        <w:t>מהמטלה הקודמת,</w:t>
-      </w:r>
-      <w:r>
-        <w:rPr>
-          <w:rFonts w:ascii="David" w:hAnsi="David" w:cs="David"/>
-          <w:rtl/>
-        </w:rPr>
-        <w:t xml:space="preserve"> </w:t>
-      </w:r>
-      <w:r>
-        <w:rPr>
-          <w:rFonts w:ascii="David" w:hAnsi="David" w:cs="David"/>
-          <w:rtl/>
-        </w:rPr>
-        <w:t>תוך התייחסות ל</w:t>
-      </w:r>
-      <w:r>
-        <w:rPr>
-          <w:rFonts w:ascii="David" w:hAnsi="David" w:cs="David"/>
-          <w:rtl/>
-        </w:rPr>
-        <w:t>רכיבים הדינמיים</w:t>
-      </w:r>
-      <w:r>
-        <w:rPr>
-          <w:rFonts w:ascii="David" w:hAnsi="David" w:cs="David" w:hint="cs"/>
-          <w:rtl/>
-        </w:rPr>
-        <w:t>. בפרט</w:t>
-      </w:r>
-      <w:r>
-        <w:rPr>
-          <w:rFonts w:ascii="David" w:hAnsi="David" w:cs="David" w:hint="cs"/>
-          <w:rtl/>
-        </w:rPr>
-        <w:t>:</w:t>
+        <w:t xml:space="preserve"> רכיבים דינאמיים ותיכנון קוד</w:t>
       </w:r>
     </w:p>
     <w:p>
@@ -118,93 +53,242 @@
       </w:pPr>
       <w:r>
         <w:rPr>
+          <w:rFonts w:ascii="David" w:hAnsi="David" w:cs="David" w:hint="cs"/>
+          <w:rtl/>
+        </w:rPr>
+        <w:t xml:space="preserve">איזה </w:t>
+      </w:r>
+      <w:r>
+        <w:rPr>
+          <w:rFonts w:ascii="David" w:hAnsi="David" w:cs="David" w:hint="cs"/>
+          <w:b/>
+          <w:bCs/>
+          <w:rtl/>
+        </w:rPr>
+        <w:t>עצמים</w:t>
+      </w:r>
+      <w:r>
+        <w:rPr>
+          <w:rFonts w:ascii="David" w:hAnsi="David" w:cs="David" w:hint="cs"/>
+          <w:rtl/>
+        </w:rPr>
+        <w:t xml:space="preserve"> </w:t>
+      </w:r>
+      <w:r>
+        <w:rPr>
+          <w:rFonts w:ascii="David" w:hAnsi="David" w:cs="David" w:hint="cs"/>
+          <w:rtl/>
+        </w:rPr>
+        <w:t>(</w:t>
+      </w:r>
+      <w:r>
+        <w:rPr>
           <w:rFonts w:ascii="David" w:hAnsi="David" w:cs="David"/>
-          <w:rtl/>
-        </w:rPr>
-        <w:t xml:space="preserve">מה יהיו </w:t>
+        </w:rPr>
+        <w:t>GameObject</w:t>
+      </w:r>
+      <w:r>
+        <w:rPr>
+          <w:rFonts w:ascii="David" w:hAnsi="David" w:cs="David" w:hint="cs"/>
+          <w:rtl/>
+        </w:rPr>
+        <w:t>)</w:t>
+      </w:r>
+      <w:r>
+        <w:rPr>
+          <w:rFonts w:ascii="David" w:hAnsi="David" w:cs="David" w:hint="cs"/>
+        </w:rPr>
+        <w:t xml:space="preserve"> </w:t>
+      </w:r>
+      <w:r>
+        <w:rPr>
+          <w:rFonts w:ascii="David" w:hAnsi="David" w:cs="David" w:hint="cs"/>
+          <w:rtl/>
+        </w:rPr>
+        <w:t>יהיו במשחק שלכם?</w:t>
+      </w:r>
+      <w:r>
+        <w:rPr>
+          <w:rFonts w:ascii="David" w:hAnsi="David" w:cs="David" w:hint="cs"/>
+          <w:rtl/>
+        </w:rPr>
+        <w:t xml:space="preserve"> מתי כל אחד מהעצמים </w:t>
+      </w:r>
+      <w:r>
+        <w:rPr>
+          <w:rFonts w:ascii="David" w:hAnsi="David" w:cs="David" w:hint="cs"/>
+          <w:rtl/>
+        </w:rPr>
+        <w:t>י</w:t>
+      </w:r>
+      <w:r>
+        <w:rPr>
+          <w:rFonts w:ascii="David" w:hAnsi="David" w:cs="David" w:hint="cs"/>
+          <w:rtl/>
+        </w:rPr>
+        <w:t>י</w:t>
+      </w:r>
+      <w:r>
+        <w:rPr>
+          <w:rFonts w:ascii="David" w:hAnsi="David" w:cs="David" w:hint="cs"/>
+          <w:rtl/>
+        </w:rPr>
+        <w:t>ו</w:t>
+      </w:r>
+      <w:r>
+        <w:rPr>
+          <w:rFonts w:ascii="David" w:hAnsi="David" w:cs="David" w:hint="cs"/>
+          <w:rtl/>
+        </w:rPr>
+        <w:t>וצר / ייהרס?</w:t>
+      </w:r>
+      <w:r>
+        <w:rPr>
+          <w:rFonts w:ascii="David" w:hAnsi="David" w:cs="David"/>
+          <w:rtl/>
+        </w:rPr>
+        <w:br/>
+      </w:r>
+    </w:p>
+    <w:p>
+      <w:pPr>
+        <w:pStyle w:val="Textbody"/>
+        <w:numPr>
+          <w:ilvl w:val="0"/>
+          <w:numId w:val="12"/>
+        </w:numPr>
+        <w:jc w:val="left"/>
+        <w:rPr>
+          <w:rFonts w:ascii="David" w:hAnsi="David" w:cs="David"/>
+          <w:sz w:val="24"/>
+        </w:rPr>
+      </w:pPr>
+      <w:r>
+        <w:rPr>
+          <w:rFonts w:ascii="David" w:hAnsi="David" w:cs="David" w:hint="cs"/>
+          <w:sz w:val="24"/>
+          <w:rtl/>
+        </w:rPr>
+        <w:t xml:space="preserve">איזה </w:t>
       </w:r>
       <w:r>
         <w:rPr>
           <w:rFonts w:ascii="David" w:hAnsi="David" w:cs="David"/>
           <w:b/>
           <w:bCs/>
-          <w:rtl/>
-        </w:rPr>
-        <w:t>העצמים</w:t>
+          <w:sz w:val="24"/>
+          <w:rtl/>
+        </w:rPr>
+        <w:t>רכיבים</w:t>
       </w:r>
       <w:r>
         <w:rPr>
           <w:rFonts w:ascii="David" w:hAnsi="David" w:cs="David"/>
-          <w:rtl/>
-        </w:rPr>
-        <w:t xml:space="preserve"> במשחק שלכם?</w:t>
+          <w:sz w:val="24"/>
+          <w:rtl/>
+        </w:rPr>
+        <w:t xml:space="preserve"> (</w:t>
       </w:r>
       <w:r>
         <w:rPr>
           <w:rFonts w:ascii="David" w:hAnsi="David" w:cs="David"/>
-        </w:rPr>
-        <w:t xml:space="preserve"> </w:t>
+          <w:sz w:val="24"/>
+        </w:rPr>
+        <w:t>Component</w:t>
       </w:r>
       <w:r>
         <w:rPr>
           <w:rFonts w:ascii="David" w:hAnsi="David" w:cs="David"/>
-          <w:rtl/>
-        </w:rPr>
-        <w:t xml:space="preserve">מה יהיו </w:t>
-      </w:r>
-      <w:r>
+          <w:sz w:val="24"/>
+          <w:rtl/>
+        </w:rPr>
+        <w:t>)</w:t>
+      </w:r>
+      <w:r>
+        <w:rPr>
+          <w:rFonts w:ascii="David" w:hAnsi="David" w:cs="David" w:hint="cs"/>
+          <w:sz w:val="24"/>
+          <w:rtl/>
+        </w:rPr>
+        <w:t xml:space="preserve"> יהיו במשחק שלכם? </w:t>
+      </w:r>
+      <w:r>
+        <w:rPr>
+          <w:rFonts w:ascii="David" w:hAnsi="David" w:cs="David" w:hint="cs"/>
+          <w:sz w:val="24"/>
+          <w:rtl/>
+        </w:rPr>
+        <w:t xml:space="preserve">איזה </w:t>
+      </w:r>
+      <w:r>
+        <w:rPr>
+          <w:rFonts w:ascii="David" w:hAnsi="David" w:cs="David" w:hint="cs"/>
+          <w:sz w:val="24"/>
+          <w:rtl/>
+        </w:rPr>
+        <w:t xml:space="preserve">מהם </w:t>
+      </w:r>
+      <w:r>
+        <w:rPr>
+          <w:rFonts w:ascii="David" w:hAnsi="David" w:cs="David" w:hint="cs"/>
+          <w:sz w:val="24"/>
+          <w:rtl/>
+        </w:rPr>
+        <w:t xml:space="preserve">תרכיבו על כל עצם-משחק? </w:t>
+      </w:r>
+    </w:p>
+    <w:p>
+      <w:pPr>
+        <w:pStyle w:val="Textbody"/>
+        <w:numPr>
+          <w:ilvl w:val="1"/>
+          <w:numId w:val="12"/>
+        </w:numPr>
+        <w:jc w:val="left"/>
         <w:rPr>
           <w:rFonts w:ascii="David" w:hAnsi="David" w:cs="David"/>
-          <w:rtl/>
-        </w:rPr>
-        <w:t>המאפיינים של כל עצם?</w:t>
-      </w:r>
-      <w:r>
-        <w:rPr>
-          <w:rFonts w:ascii="David" w:hAnsi="David" w:cs="David"/>
-        </w:rPr>
-        <w:t xml:space="preserve"> </w:t>
-      </w:r>
-      <w:r>
-        <w:rPr>
-          <w:rFonts w:ascii="David" w:hAnsi="David" w:cs="David"/>
-          <w:rtl/>
-        </w:rPr>
-        <w:t xml:space="preserve">מה יהיו </w:t>
-      </w:r>
-      <w:r>
-        <w:rPr>
-          <w:rFonts w:ascii="David" w:hAnsi="David" w:cs="David"/>
-          <w:rtl/>
-        </w:rPr>
-        <w:t>ההתנהגויות האפשריות של כל עצם?</w:t>
-      </w:r>
-      <w:r>
-        <w:rPr>
-          <w:rFonts w:ascii="David" w:hAnsi="David" w:cs="David"/>
-        </w:rPr>
-        <w:t xml:space="preserve"> </w:t>
-      </w:r>
-      <w:r>
-        <w:rPr>
-          <w:rFonts w:ascii="David" w:hAnsi="David" w:cs="David"/>
-          <w:rtl/>
-        </w:rPr>
-        <w:t xml:space="preserve">מה יהיו </w:t>
-      </w:r>
-      <w:r>
-        <w:rPr>
-          <w:rFonts w:ascii="David" w:hAnsi="David" w:cs="David"/>
-          <w:rtl/>
-        </w:rPr>
-        <w:t>היחסים והקשרים בין עצמים שונים?</w:t>
-      </w:r>
-      <w:r>
-        <w:rPr>
-          <w:rFonts w:ascii="David" w:hAnsi="David" w:cs="David"/>
-          <w:rtl/>
-        </w:rPr>
-        <w:br/>
+          <w:sz w:val="24"/>
+        </w:rPr>
+      </w:pPr>
+      <w:r>
+        <w:rPr>
+          <w:rFonts w:ascii="David" w:hAnsi="David" w:cs="David" w:hint="cs"/>
+          <w:sz w:val="24"/>
+          <w:rtl/>
+        </w:rPr>
+        <w:t xml:space="preserve">איך תתכננו את הרכיבים כך שיהיו </w:t>
+      </w:r>
+      <w:r>
+        <w:rPr>
+          <w:rFonts w:ascii="David" w:hAnsi="David" w:cs="David" w:hint="cs"/>
+          <w:sz w:val="24"/>
+          <w:rtl/>
+        </w:rPr>
+        <w:t xml:space="preserve">קטנים וממוקדים </w:t>
+      </w:r>
+      <w:r>
+        <w:rPr>
+          <w:rFonts w:ascii="David" w:hAnsi="David" w:cs="David" w:hint="cs"/>
+          <w:sz w:val="24"/>
+          <w:rtl/>
+        </w:rPr>
+        <w:t>ו</w:t>
+      </w:r>
+      <w:r>
+        <w:rPr>
+          <w:rFonts w:ascii="David" w:hAnsi="David" w:cs="David" w:hint="cs"/>
+          <w:sz w:val="24"/>
+          <w:rtl/>
+        </w:rPr>
+        <w:t>ניתנים לשימוש חוזר</w:t>
+      </w:r>
+      <w:r>
+        <w:rPr>
+          <w:rFonts w:ascii="David" w:hAnsi="David" w:cs="David" w:hint="cs"/>
+          <w:sz w:val="24"/>
+          <w:rtl/>
+        </w:rPr>
+        <w:t>?</w:t>
       </w:r>
     </w:p>
     <w:p>
@@ -224,7 +308,7 @@
           <w:rFonts w:ascii="David" w:hAnsi="David" w:cs="David" w:hint="cs"/>
           <w:rtl/>
         </w:rPr>
-        <w:t xml:space="preserve">איך תקבעו את </w:t>
+        <w:t xml:space="preserve">מה יהיו </w:t>
       </w:r>
       <w:r>
         <w:rPr>
@@ -240,7 +324,116 @@
           <w:rFonts w:ascii="David" w:hAnsi="David" w:cs="David" w:hint="cs"/>
           <w:rtl/>
         </w:rPr>
-        <w:t xml:space="preserve"> של העצמים כך שהמשחק יהיה מאוזן? הציעו מספרים התחלתיים שנראים לכם הגיוניים והסבירו את בחירתכם.</w:t>
+        <w:t xml:space="preserve"> </w:t>
+      </w:r>
+      <w:r>
+        <w:rPr>
+          <w:rFonts w:ascii="David" w:hAnsi="David" w:cs="David" w:hint="cs"/>
+          <w:rtl/>
+        </w:rPr>
+        <w:t xml:space="preserve">(שדות) של כל רכיב? </w:t>
+      </w:r>
+    </w:p>
+    <w:p>
+      <w:pPr>
+        <w:pStyle w:val="ListParagraph"/>
+        <w:numPr>
+          <w:ilvl w:val="1"/>
+          <w:numId w:val="12"/>
+        </w:numPr>
+        <w:spacing w:before="240" w:line="276" w:lineRule="auto"/>
+        <w:rPr>
+          <w:rFonts w:ascii="David" w:hAnsi="David" w:cs="David"/>
+        </w:rPr>
+      </w:pPr>
+      <w:r>
+        <w:rPr>
+          <w:rFonts w:ascii="David" w:hAnsi="David" w:cs="David" w:hint="cs"/>
+          <w:rtl/>
+        </w:rPr>
+        <w:t xml:space="preserve">איך תקבעו את המאפיינים </w:t>
+      </w:r>
+      <w:r>
+        <w:rPr>
+          <w:rFonts w:ascii="David" w:hAnsi="David" w:cs="David" w:hint="cs"/>
+          <w:rtl/>
+        </w:rPr>
+        <w:t xml:space="preserve">המספריים </w:t>
+      </w:r>
+      <w:r>
+        <w:rPr>
+          <w:rFonts w:ascii="David" w:hAnsi="David" w:cs="David" w:hint="cs"/>
+          <w:rtl/>
+        </w:rPr>
+        <w:t>כך שהמשחק יהיה מאוזן? הציעו מספרים התחלתיים הגיוניים</w:t>
+      </w:r>
+      <w:r>
+        <w:rPr>
+          <w:rFonts w:ascii="David" w:hAnsi="David" w:cs="David" w:hint="cs"/>
+          <w:rtl/>
+        </w:rPr>
+        <w:t>;</w:t>
+      </w:r>
+      <w:r>
+        <w:rPr>
+          <w:rFonts w:ascii="David" w:hAnsi="David" w:cs="David" w:hint="cs"/>
+          <w:rtl/>
+        </w:rPr>
+        <w:t xml:space="preserve"> הסבירו את </w:t>
+      </w:r>
+      <w:r>
+        <w:rPr>
+          <w:rFonts w:ascii="David" w:hAnsi="David" w:cs="David" w:hint="cs"/>
+          <w:rtl/>
+        </w:rPr>
+        <w:t>החישוב שביצעתם כדי להגיע למספרים אלה</w:t>
+      </w:r>
+      <w:r>
+        <w:rPr>
+          <w:rFonts w:ascii="David" w:hAnsi="David" w:cs="David" w:hint="cs"/>
+          <w:rtl/>
+        </w:rPr>
+        <w:t>.</w:t>
+      </w:r>
+    </w:p>
+    <w:p>
+      <w:pPr>
+        <w:pStyle w:val="ListParagraph"/>
+        <w:numPr>
+          <w:ilvl w:val="1"/>
+          <w:numId w:val="12"/>
+        </w:numPr>
+        <w:spacing w:before="240" w:line="276" w:lineRule="auto"/>
+        <w:rPr>
+          <w:rFonts w:ascii="David" w:hAnsi="David" w:cs="David"/>
+        </w:rPr>
+      </w:pPr>
+      <w:r>
+        <w:rPr>
+          <w:rFonts w:ascii="David" w:hAnsi="David" w:cs="David" w:hint="cs"/>
+          <w:rtl/>
+        </w:rPr>
+        <w:t xml:space="preserve">איזה מאפיינים יהיו ניתנים לשינוי ע"י המעצבים (דרך ה </w:t>
+      </w:r>
+      <w:r>
+        <w:rPr>
+          <w:rFonts w:ascii="David" w:hAnsi="David" w:cs="David"/>
+        </w:rPr>
+        <w:t>Inspector</w:t>
+      </w:r>
+      <w:r>
+        <w:rPr>
+          <w:rFonts w:ascii="David" w:hAnsi="David" w:cs="David" w:hint="cs"/>
+          <w:rtl/>
+        </w:rPr>
+        <w:t>)</w:t>
+      </w:r>
+      <w:r>
+        <w:rPr>
+          <w:rFonts w:ascii="David" w:hAnsi="David" w:cs="David" w:hint="cs"/>
+          <w:rtl/>
+        </w:rPr>
+        <w:t>, ואיזה יוגדרו כקבועים בקוד?</w:t>
       </w:r>
       <w:r>
         <w:rPr>
@@ -264,17 +457,10 @@
       </w:pPr>
       <w:r>
         <w:rPr>
-          <w:rFonts w:ascii="David" w:hAnsi="David" w:cs="David"/>
-          <w:rtl/>
-        </w:rPr>
-        <w:t>תארו</w:t>
-      </w:r>
-      <w:r>
-        <w:rPr>
           <w:rFonts w:ascii="David" w:hAnsi="David" w:cs="David" w:hint="cs"/>
           <w:rtl/>
         </w:rPr>
-        <w:t xml:space="preserve"> את </w:t>
+        <w:t xml:space="preserve">מה יהיו </w:t>
       </w:r>
       <w:r>
         <w:rPr>
@@ -283,93 +469,41 @@
           <w:bCs/>
           <w:rtl/>
         </w:rPr>
-        <w:t>הבחירות</w:t>
+        <w:t>ההתנהגויות</w:t>
       </w:r>
       <w:r>
         <w:rPr>
           <w:rFonts w:ascii="David" w:hAnsi="David" w:cs="David" w:hint="cs"/>
           <w:rtl/>
         </w:rPr>
-        <w:t xml:space="preserve"> שהשחקנים שלכם יצטרכו לבצע תוך-כדי המשחק</w:t>
+        <w:t xml:space="preserve"> </w:t>
       </w:r>
       <w:r>
         <w:rPr>
           <w:rFonts w:ascii="David" w:hAnsi="David" w:cs="David" w:hint="cs"/>
           <w:rtl/>
         </w:rPr>
-        <w:t xml:space="preserve">, ואת </w:t>
-      </w:r>
+        <w:t>(שיטות) של כל רכיב?</w:t>
+      </w:r>
+    </w:p>
+    <w:p>
+      <w:pPr>
+        <w:pStyle w:val="ListParagraph"/>
+        <w:numPr>
+          <w:ilvl w:val="1"/>
+          <w:numId w:val="12"/>
+        </w:numPr>
+        <w:spacing w:before="240" w:line="276" w:lineRule="auto"/>
+        <w:rPr>
+          <w:rFonts w:ascii="David" w:hAnsi="David" w:cs="David"/>
+        </w:rPr>
+      </w:pPr>
       <w:r>
         <w:rPr>
           <w:rFonts w:ascii="David" w:hAnsi="David" w:cs="David" w:hint="cs"/>
-          <w:b/>
-          <w:bCs/>
-          <w:rtl/>
-        </w:rPr>
-        <w:t>האסטרטגיות</w:t>
-      </w:r>
-      <w:r>
-        <w:rPr>
-          <w:rFonts w:ascii="David" w:hAnsi="David" w:cs="David" w:hint="cs"/>
-          <w:rtl/>
-        </w:rPr>
-        <w:t xml:space="preserve"> השונות </w:t>
-      </w:r>
-      <w:r>
-        <w:rPr>
-          <w:rFonts w:ascii="David" w:hAnsi="David" w:cs="David" w:hint="cs"/>
-          <w:rtl/>
-        </w:rPr>
-        <w:t xml:space="preserve">שהשחקנים יוכלו להפעיל </w:t>
-      </w:r>
-      <w:r>
-        <w:rPr>
-          <w:rFonts w:ascii="David" w:hAnsi="David" w:cs="David" w:hint="cs"/>
-          <w:rtl/>
-        </w:rPr>
-        <w:t>כדי לנצח במשחק</w:t>
-      </w:r>
-      <w:r>
-        <w:rPr>
-          <w:rFonts w:ascii="David" w:hAnsi="David" w:cs="David" w:hint="cs"/>
-          <w:rtl/>
-        </w:rPr>
-        <w:t xml:space="preserve">. איך המאפיינים שבחרתם בסעיף הקודם ישפיעו על </w:t>
-      </w:r>
-      <w:r>
-        <w:rPr>
-          <w:rFonts w:ascii="David" w:hAnsi="David" w:cs="David" w:hint="cs"/>
-          <w:rtl/>
-        </w:rPr>
-        <w:t>הבחירות ועל ה</w:t>
-      </w:r>
-      <w:r>
-        <w:rPr>
-          <w:rFonts w:ascii="David" w:hAnsi="David" w:cs="David" w:hint="cs"/>
-          <w:rtl/>
-        </w:rPr>
-        <w:t>אסטרטגי</w:t>
-      </w:r>
-      <w:r>
-        <w:rPr>
-          <w:rFonts w:ascii="David" w:hAnsi="David" w:cs="David" w:hint="cs"/>
-          <w:rtl/>
-        </w:rPr>
-        <w:t>ו</w:t>
-      </w:r>
-      <w:r>
-        <w:rPr>
-          <w:rFonts w:ascii="David" w:hAnsi="David" w:cs="David" w:hint="cs"/>
-          <w:rtl/>
-        </w:rPr>
-        <w:t xml:space="preserve">ת </w:t>
-      </w:r>
-      <w:r>
-        <w:rPr>
-          <w:rFonts w:ascii="David" w:hAnsi="David" w:cs="David" w:hint="cs"/>
-          <w:rtl/>
-        </w:rPr>
-        <w:t>של השחקנים?</w:t>
+          <w:rtl/>
+        </w:rPr>
+        <w:t>אילו תופעות מורכבות ייווצרו בעולם של המשחק, כתוצאה מכללי-ההתנהגות פשוטים של עצמים שונים?</w:t>
       </w:r>
       <w:r>
         <w:rPr>
@@ -396,7 +530,7 @@
           <w:rFonts w:ascii="David" w:hAnsi="David" w:cs="David"/>
           <w:rtl/>
         </w:rPr>
-        <w:t>הציעו מערכת של כללי-</w:t>
+        <w:t xml:space="preserve">כמה ואיזה </w:t>
       </w:r>
       <w:r>
         <w:rPr>
@@ -405,69 +539,42 @@
           <w:bCs/>
           <w:rtl/>
         </w:rPr>
-        <w:t>התנהגות</w:t>
+        <w:t>מידע</w:t>
       </w:r>
       <w:r>
         <w:rPr>
           <w:rFonts w:ascii="David" w:hAnsi="David" w:cs="David"/>
           <w:rtl/>
         </w:rPr>
-        <w:t xml:space="preserve"> פשוטים עבור </w:t>
+        <w:t xml:space="preserve"> בדיוק יהיה לשחקן על מצב המשחק בכל רגע</w:t>
       </w:r>
       <w:r>
         <w:rPr>
           <w:rFonts w:ascii="David" w:hAnsi="David" w:cs="David" w:hint="cs"/>
           <w:rtl/>
         </w:rPr>
-        <w:t>העצמ</w:t>
+        <w:t>, ו</w:t>
+      </w:r>
+      <w:r>
+        <w:rPr>
+          <w:rFonts w:ascii="David" w:hAnsi="David" w:cs="David"/>
+          <w:rtl/>
+        </w:rPr>
+        <w:t>איך השחקן</w:t>
       </w:r>
       <w:r>
         <w:rPr>
           <w:rFonts w:ascii="David" w:hAnsi="David" w:cs="David" w:hint="cs"/>
           <w:rtl/>
         </w:rPr>
-        <w:t>י</w:t>
-      </w:r>
-      <w:r>
-        <w:rPr>
-          <w:rFonts w:ascii="David" w:hAnsi="David" w:cs="David" w:hint="cs"/>
-          <w:rtl/>
-        </w:rPr>
-        <w:t xml:space="preserve">ם </w:t>
+        <w:t xml:space="preserve"> יקבל מידע על מצב המשחק? מה תהיה נקודת-המבט של השחקן על העולם?</w:t>
       </w:r>
       <w:r>
         <w:rPr>
           <w:rFonts w:ascii="David" w:hAnsi="David" w:cs="David"/>
           <w:rtl/>
         </w:rPr>
-        <w:t>במשחק שלכם, ונסו</w:t>
-      </w:r>
-      <w:r>
-        <w:rPr>
-          <w:rFonts w:ascii="David" w:hAnsi="David" w:cs="David" w:hint="cs"/>
-          <w:rtl/>
-        </w:rPr>
-        <w:t xml:space="preserve"> לשער איזה התנהגויות מורכבות יתהוו כתוצאה מהכללים הללו</w:t>
-      </w:r>
-      <w:r>
-        <w:rPr>
-          <w:rFonts w:ascii="David" w:hAnsi="David" w:cs="David" w:hint="cs"/>
-          <w:rtl/>
-        </w:rPr>
-        <w:t>.</w:t>
-      </w:r>
-      <w:r>
-        <w:rPr>
-          <w:rFonts w:ascii="David" w:hAnsi="David" w:cs="David"/>
-          <w:rtl/>
-        </w:rPr>
         <w:br/>
-      </w:r>
-      <w:r>
-        <w:rPr>
-          <w:rFonts w:ascii="David" w:hAnsi="David" w:cs="David"/>
-        </w:rPr>
-        <w:t xml:space="preserve"> </w:t>
       </w:r>
     </w:p>
     <w:p>
@@ -487,14 +594,23 @@
           <w:rFonts w:ascii="David" w:hAnsi="David" w:cs="David" w:hint="cs"/>
           <w:rtl/>
         </w:rPr>
-        <w:t xml:space="preserve">האם יש </w:t>
+        <w:t xml:space="preserve">מה </w:t>
+      </w:r>
+      <w:bookmarkStart w:id="0" w:name="_GoBack"/>
+      <w:bookmarkEnd w:id="0"/>
+      <w:r>
+        <w:rPr>
+          <w:rFonts w:ascii="David" w:hAnsi="David" w:cs="David" w:hint="cs"/>
+          <w:rtl/>
+        </w:rPr>
+        <w:t xml:space="preserve">תהיה </w:t>
       </w:r>
       <w:r>
         <w:rPr>
           <w:rFonts w:ascii="David" w:hAnsi="David" w:cs="David"/>
           <w:rtl/>
         </w:rPr>
-        <w:t xml:space="preserve">מערכת </w:t>
+        <w:t>שיטת ה</w:t>
       </w:r>
       <w:r>
         <w:rPr>
@@ -503,21 +619,27 @@
           <w:bCs/>
           <w:rtl/>
         </w:rPr>
-        <w:t>כלכלית</w:t>
+        <w:t>שליטה</w:t>
       </w:r>
       <w:r>
         <w:rPr>
           <w:rFonts w:ascii="David" w:hAnsi="David" w:cs="David"/>
           <w:rtl/>
         </w:rPr>
-        <w:t xml:space="preserve"> היכולה להתאים למשחק שלכם – פנימית (מסחר בתוך המשחק) או חיצונית (מסחר מחוץ למשחק)</w:t>
-      </w:r>
-      <w:r>
-        <w:rPr>
-          <w:rFonts w:ascii="David" w:hAnsi="David" w:cs="David" w:hint="cs"/>
-          <w:rtl/>
-        </w:rPr>
-        <w:t>?</w:t>
+        <w:t xml:space="preserve"> של השחקן על מצב המשחק: האם השליטה שלו תהיה ישירה או עקיפה?</w:t>
+      </w:r>
+      <w:r>
+        <w:rPr>
+          <w:rFonts w:ascii="David" w:hAnsi="David" w:cs="David"/>
+        </w:rPr>
+        <w:t xml:space="preserve"> </w:t>
+      </w:r>
+      <w:r>
+        <w:rPr>
+          <w:rFonts w:ascii="David" w:hAnsi="David" w:cs="David"/>
+          <w:rtl/>
+        </w:rPr>
+        <w:t>האם בזמן-אמת או לפי תורות? בעזרת המקלדת/העכבר/שיטה אחרת?</w:t>
       </w:r>
       <w:r>
         <w:rPr>
@@ -541,68 +663,93 @@
       </w:pPr>
       <w:r>
         <w:rPr>
-          <w:rFonts w:ascii="David" w:hAnsi="David" w:cs="David"/>
-          <w:rtl/>
-        </w:rPr>
-        <w:t xml:space="preserve">הגדירו כמה ואיזה </w:t>
-      </w:r>
-      <w:r>
-        <w:rPr>
-          <w:rFonts w:ascii="David" w:hAnsi="David" w:cs="David"/>
+          <w:rFonts w:ascii="David" w:hAnsi="David" w:cs="David" w:hint="cs"/>
+          <w:rtl/>
+        </w:rPr>
+        <w:t xml:space="preserve">מה יהיו </w:t>
+      </w:r>
+      <w:r>
+        <w:rPr>
+          <w:rFonts w:ascii="David" w:hAnsi="David" w:cs="David" w:hint="cs"/>
           <w:b/>
           <w:bCs/>
           <w:rtl/>
         </w:rPr>
-        <w:t>מידע</w:t>
-      </w:r>
-      <w:r>
+        <w:t>הבחירות</w:t>
+      </w:r>
+      <w:r>
+        <w:rPr>
+          <w:rFonts w:ascii="David" w:hAnsi="David" w:cs="David" w:hint="cs"/>
+          <w:rtl/>
+        </w:rPr>
+        <w:t xml:space="preserve"> שהשחקנים שלכם יצטרכו לבצע תוך-כדי המשחק</w:t>
+      </w:r>
+      <w:r>
+        <w:rPr>
+          <w:rFonts w:ascii="David" w:hAnsi="David" w:cs="David" w:hint="cs"/>
+          <w:rtl/>
+        </w:rPr>
+        <w:t xml:space="preserve">? אילו </w:t>
+      </w:r>
+      <w:r>
+        <w:rPr>
+          <w:rFonts w:ascii="David" w:hAnsi="David" w:cs="David" w:hint="cs"/>
+          <w:b/>
+          <w:bCs/>
+          <w:rtl/>
+        </w:rPr>
+        <w:t>אסטרטגיות</w:t>
+      </w:r>
+      <w:r>
+        <w:rPr>
+          <w:rFonts w:ascii="David" w:hAnsi="David" w:cs="David" w:hint="cs"/>
+          <w:rtl/>
+        </w:rPr>
+        <w:t xml:space="preserve"> שונות </w:t>
+      </w:r>
+      <w:r>
+        <w:rPr>
+          <w:rFonts w:ascii="David" w:hAnsi="David" w:cs="David" w:hint="cs"/>
+          <w:rtl/>
+        </w:rPr>
+        <w:t xml:space="preserve">הם </w:t>
+      </w:r>
+      <w:r>
+        <w:rPr>
+          <w:rFonts w:ascii="David" w:hAnsi="David" w:cs="David" w:hint="cs"/>
+          <w:rtl/>
+        </w:rPr>
+        <w:t xml:space="preserve">יוכלו להפעיל </w:t>
+      </w:r>
+      <w:r>
+        <w:rPr>
+          <w:rFonts w:ascii="David" w:hAnsi="David" w:cs="David" w:hint="cs"/>
+          <w:rtl/>
+        </w:rPr>
+        <w:t>כדי לנצח במשחק</w:t>
+      </w:r>
+      <w:r>
+        <w:rPr>
+          <w:rFonts w:ascii="David" w:hAnsi="David" w:cs="David" w:hint="cs"/>
+          <w:rtl/>
+        </w:rPr>
+        <w:t>?</w:t>
+      </w:r>
+    </w:p>
+    <w:p>
+      <w:pPr>
+        <w:pStyle w:val="ListParagraph"/>
+        <w:spacing w:before="240" w:line="276" w:lineRule="auto"/>
+        <w:ind w:left="1080"/>
         <w:rPr>
           <w:rFonts w:ascii="David" w:hAnsi="David" w:cs="David"/>
-          <w:rtl/>
-        </w:rPr>
-        <w:t xml:space="preserve"> בדיוק יהיה לשחקן על מצב המשחק בכל רגע</w:t>
-      </w:r>
-      <w:r>
-        <w:rPr>
-          <w:rFonts w:ascii="David" w:hAnsi="David" w:cs="David" w:hint="cs"/>
-          <w:rtl/>
-        </w:rPr>
-        <w:t>, ו</w:t>
-      </w:r>
+        </w:rPr>
+      </w:pPr>
       <w:r>
         <w:rPr>
           <w:rFonts w:ascii="David" w:hAnsi="David" w:cs="David"/>
-          <w:rtl/>
-        </w:rPr>
-        <w:t>איך השחקן</w:t>
-      </w:r>
-      <w:r>
-        <w:rPr>
-          <w:rFonts w:ascii="David" w:hAnsi="David" w:cs="David" w:hint="cs"/>
-          <w:rtl/>
         </w:rPr>
         <w:t xml:space="preserve"> </w:t>
-      </w:r>
-      <w:r>
-        <w:rPr>
-          <w:rFonts w:ascii="David" w:hAnsi="David" w:cs="David" w:hint="cs"/>
-          <w:rtl/>
-        </w:rPr>
-        <w:t xml:space="preserve">יקבל מידע על מצב המשחק? </w:t>
-      </w:r>
-      <w:r>
-        <w:rPr>
-          <w:rFonts w:ascii="David" w:hAnsi="David" w:cs="David" w:hint="cs"/>
-          <w:rtl/>
-        </w:rPr>
-        <w:t>מה תהיה נקודת-המבט של השחקן על העולם?</w:t>
-      </w:r>
-      <w:r>
-        <w:rPr>
-          <w:rFonts w:ascii="David" w:hAnsi="David" w:cs="David"/>
-          <w:rtl/>
-        </w:rPr>
-        <w:br/>
       </w:r>
     </w:p>
     <w:p>
@@ -619,10 +766,17 @@
       </w:pPr>
       <w:r>
         <w:rPr>
+          <w:rFonts w:ascii="David" w:hAnsi="David" w:cs="David" w:hint="cs"/>
+          <w:rtl/>
+        </w:rPr>
+        <w:t xml:space="preserve">האם יש </w:t>
+      </w:r>
+      <w:r>
+        <w:rPr>
           <w:rFonts w:ascii="David" w:hAnsi="David" w:cs="David"/>
           <w:rtl/>
         </w:rPr>
-        <w:t>הגדירו את שיטת ה</w:t>
+        <w:t xml:space="preserve">מערכת </w:t>
       </w:r>
       <w:r>
         <w:rPr>
@@ -631,62 +785,21 @@
           <w:bCs/>
           <w:rtl/>
         </w:rPr>
-        <w:t>שליטה</w:t>
+        <w:t>כלכלית</w:t>
       </w:r>
       <w:r>
         <w:rPr>
           <w:rFonts w:ascii="David" w:hAnsi="David" w:cs="David"/>
           <w:rtl/>
         </w:rPr>
-        <w:t xml:space="preserve"> של השחקן על מצב המשחק: </w:t>
-      </w:r>
-      <w:r>
-        <w:rPr>
-          <w:rFonts w:ascii="David" w:hAnsi="David" w:cs="David"/>
-          <w:rtl/>
-        </w:rPr>
-        <w:t>האם השליטה שלו תהיה ישירה או עקיפה?</w:t>
-      </w:r>
-      <w:r>
-        <w:rPr>
-          <w:rFonts w:ascii="David" w:hAnsi="David" w:cs="David"/>
-        </w:rPr>
-        <w:t xml:space="preserve"> </w:t>
-      </w:r>
-      <w:r>
-        <w:rPr>
-          <w:rFonts w:ascii="David" w:hAnsi="David" w:cs="David"/>
-          <w:rtl/>
-        </w:rPr>
-        <w:t>האם בזמן-אמת או לפי תורות?</w:t>
-      </w:r>
-      <w:r>
-        <w:rPr>
-          <w:rFonts w:ascii="David" w:hAnsi="David" w:cs="David"/>
-          <w:rtl/>
-        </w:rPr>
-        <w:t xml:space="preserve"> בעזרת המקלדת</w:t>
-      </w:r>
-      <w:r>
-        <w:rPr>
-          <w:rFonts w:ascii="David" w:hAnsi="David" w:cs="David"/>
-          <w:rtl/>
-        </w:rPr>
-        <w:t>/</w:t>
-      </w:r>
-      <w:r>
-        <w:rPr>
-          <w:rFonts w:ascii="David" w:hAnsi="David" w:cs="David"/>
-          <w:rtl/>
-        </w:rPr>
-        <w:t>העכבר</w:t>
-      </w:r>
-      <w:r>
-        <w:rPr>
-          <w:rFonts w:ascii="David" w:hAnsi="David" w:cs="David"/>
-          <w:rtl/>
-        </w:rPr>
-        <w:t>/שיטה אחרת?</w:t>
+        <w:t xml:space="preserve"> היכולה להתאים למשחק שלכם – פנימית (מסחר בתוך המשחק) או חיצונית (מסחר מחוץ למשחק)</w:t>
+      </w:r>
+      <w:r>
+        <w:rPr>
+          <w:rFonts w:ascii="David" w:hAnsi="David" w:cs="David" w:hint="cs"/>
+          <w:rtl/>
+        </w:rPr>
+        <w:t>?</w:t>
       </w:r>
       <w:r>
         <w:rPr>
@@ -698,13 +811,55 @@
     </w:p>
     <w:p>
       <w:pPr>
+        <w:pStyle w:val="Textbody"/>
+        <w:jc w:val="left"/>
+        <w:rPr>
+          <w:sz w:val="24"/>
+          <w:rtl/>
+        </w:rPr>
+      </w:pPr>
+      <w:r>
+        <w:rPr>
+          <w:rFonts w:hint="cs"/>
+          <w:b/>
+          <w:bCs/>
+          <w:sz w:val="24"/>
+          <w:rtl/>
+        </w:rPr>
+        <w:t>הגשה</w:t>
+      </w:r>
+      <w:r>
+        <w:rPr>
+          <w:rFonts w:hint="cs"/>
+          <w:sz w:val="24"/>
+          <w:rtl/>
+        </w:rPr>
+        <w:t xml:space="preserve">: </w:t>
+      </w:r>
+      <w:r>
+        <w:rPr>
+          <w:rFonts w:hint="cs"/>
+          <w:sz w:val="24"/>
+          <w:rtl/>
+        </w:rPr>
+        <w:t>הוסיפו את הקובץ למאגר של המשחק שלכם בגיטהאב</w:t>
+      </w:r>
+      <w:r>
+        <w:rPr>
+          <w:rFonts w:hint="cs"/>
+          <w:sz w:val="24"/>
+          <w:rtl/>
+        </w:rPr>
+        <w:t>.</w:t>
+      </w:r>
+    </w:p>
+    <w:p>
+      <w:pPr>
         <w:spacing w:before="240" w:line="276" w:lineRule="auto"/>
         <w:rPr>
           <w:rFonts w:ascii="David" w:hAnsi="David" w:cs="David"/>
         </w:rPr>
       </w:pPr>
-      <w:bookmarkStart w:id="1" w:name="_GoBack"/>
-      <w:bookmarkEnd w:id="1"/>
     </w:p>
     <w:sectPr>
       <w:headerReference w:type="default" r:id="rId8"/>
@@ -1239,9 +1394,122 @@
     </w:lvl>
   </w:abstractNum>
   <w:abstractNum w:abstractNumId="5" w15:restartNumberingAfterBreak="0">
+    <w:nsid w:val="366630CF"/>
+    <w:multiLevelType w:val="hybridMultilevel"/>
+    <w:tmpl w:val="4B18400A"/>
+    <w:lvl w:ilvl="0" w:tplc="FD48570E">
+      <w:start w:val="3"/>
+      <w:numFmt w:val="bullet"/>
+      <w:lvlText w:val=""/>
+      <w:lvlJc w:val="left"/>
+      <w:pPr>
+        <w:ind w:left="720" w:hanging="360"/>
+      </w:pPr>
+      <w:rPr>
+        <w:rFonts w:ascii="Symbol" w:eastAsia="Monospace" w:hAnsi="Symbol" w:cs="David" w:hint="default"/>
+      </w:rPr>
+    </w:lvl>
+    <w:lvl w:ilvl="1" w:tplc="20000003" w:tentative="1">
+      <w:start w:val="1"/>
+      <w:numFmt w:val="bullet"/>
+      <w:lvlText w:val="o"/>
+      <w:lvlJc w:val="left"/>
+      <w:pPr>
+        <w:ind w:left="1440" w:hanging="360"/>
+      </w:pPr>
+      <w:rPr>
+        <w:rFonts w:ascii="Courier New" w:hAnsi="Courier New" w:cs="Courier New" w:hint="default"/>
+      </w:rPr>
+    </w:lvl>
+    <w:lvl w:ilvl="2" w:tplc="20000005" w:tentative="1">
+      <w:start w:val="1"/>
+      <w:numFmt w:val="bullet"/>
+      <w:lvlText w:val=""/>
+      <w:lvlJc w:val="left"/>
+      <w:pPr>
+        <w:ind w:left="2160" w:hanging="360"/>
+      </w:pPr>
+      <w:rPr>
+        <w:rFonts w:ascii="Wingdings" w:hAnsi="Wingdings" w:hint="default"/>
+      </w:rPr>
+    </w:lvl>
+    <w:lvl w:ilvl="3" w:tplc="20000001" w:tentative="1">
+      <w:start w:val="1"/>
+      <w:numFmt w:val="bullet"/>
+      <w:lvlText w:val=""/>
+      <w:lvlJc w:val="left"/>
+      <w:pPr>
+        <w:ind w:left="2880" w:hanging="360"/>
+      </w:pPr>
+      <w:rPr>
+        <w:rFonts w:ascii="Symbol" w:hAnsi="Symbol" w:hint="default"/>
+      </w:rPr>
+    </w:lvl>
+    <w:lvl w:ilvl="4" w:tplc="20000003" w:tentative="1">
+      <w:start w:val="1"/>
+      <w:numFmt w:val="bullet"/>
+      <w:lvlText w:val="o"/>
+      <w:lvlJc w:val="left"/>
+      <w:pPr>
+        <w:ind w:left="3600" w:hanging="360"/>
+      </w:pPr>
+      <w:rPr>
+        <w:rFonts w:ascii="Courier New" w:hAnsi="Courier New" w:cs="Courier New" w:hint="default"/>
+      </w:rPr>
+    </w:lvl>
+    <w:lvl w:ilvl="5" w:tplc="20000005" w:tentative="1">
+      <w:start w:val="1"/>
+      <w:numFmt w:val="bullet"/>
+      <w:lvlText w:val=""/>
+      <w:lvlJc w:val="left"/>
+      <w:pPr>
+        <w:ind w:left="4320" w:hanging="360"/>
+      </w:pPr>
+      <w:rPr>
+        <w:rFonts w:ascii="Wingdings" w:hAnsi="Wingdings" w:hint="default"/>
+      </w:rPr>
+    </w:lvl>
+    <w:lvl w:ilvl="6" w:tplc="20000001" w:tentative="1">
+      <w:start w:val="1"/>
+      <w:numFmt w:val="bullet"/>
+      <w:lvlText w:val=""/>
+      <w:lvlJc w:val="left"/>
+      <w:pPr>
+        <w:ind w:left="5040" w:hanging="360"/>
+      </w:pPr>
+      <w:rPr>
+        <w:rFonts w:ascii="Symbol" w:hAnsi="Symbol" w:hint="default"/>
+      </w:rPr>
+    </w:lvl>
+    <w:lvl w:ilvl="7" w:tplc="20000003" w:tentative="1">
+      <w:start w:val="1"/>
+      <w:numFmt w:val="bullet"/>
+      <w:lvlText w:val="o"/>
+      <w:lvlJc w:val="left"/>
+      <w:pPr>
+        <w:ind w:left="5760" w:hanging="360"/>
+      </w:pPr>
+      <w:rPr>
+        <w:rFonts w:ascii="Courier New" w:hAnsi="Courier New" w:cs="Courier New" w:hint="default"/>
+      </w:rPr>
+    </w:lvl>
+    <w:lvl w:ilvl="8" w:tplc="20000005" w:tentative="1">
+      <w:start w:val="1"/>
+      <w:numFmt w:val="bullet"/>
+      <w:lvlText w:val=""/>
+      <w:lvlJc w:val="left"/>
+      <w:pPr>
+        <w:ind w:left="6480" w:hanging="360"/>
+      </w:pPr>
+      <w:rPr>
+        <w:rFonts w:ascii="Wingdings" w:hAnsi="Wingdings" w:hint="default"/>
+      </w:rPr>
+    </w:lvl>
+  </w:abstractNum>
+  <w:abstractNum w:abstractNumId="6" w15:restartNumberingAfterBreak="0">
     <w:nsid w:val="497A01B6"/>
     <w:multiLevelType w:val="hybridMultilevel"/>
-    <w:tmpl w:val="EFEAABE6"/>
+    <w:tmpl w:val="1E7E2F72"/>
     <w:lvl w:ilvl="0" w:tplc="2000000F">
       <w:start w:val="1"/>
       <w:numFmt w:val="decimal"/>
@@ -1327,7 +1595,7 @@
       </w:pPr>
     </w:lvl>
   </w:abstractNum>
-  <w:abstractNum w:abstractNumId="6" w15:restartNumberingAfterBreak="0">
+  <w:abstractNum w:abstractNumId="7" w15:restartNumberingAfterBreak="0">
     <w:nsid w:val="51503575"/>
     <w:multiLevelType w:val="hybridMultilevel"/>
     <w:tmpl w:val="81C250E8"/>
@@ -1440,7 +1708,7 @@
       </w:rPr>
     </w:lvl>
   </w:abstractNum>
-  <w:abstractNum w:abstractNumId="7" w15:restartNumberingAfterBreak="0">
+  <w:abstractNum w:abstractNumId="8" w15:restartNumberingAfterBreak="0">
     <w:nsid w:val="65181947"/>
     <w:multiLevelType w:val="hybridMultilevel"/>
     <w:tmpl w:val="34C4ADBA"/>
@@ -1552,7 +1820,7 @@
       </w:rPr>
     </w:lvl>
   </w:abstractNum>
-  <w:abstractNum w:abstractNumId="8" w15:restartNumberingAfterBreak="0">
+  <w:abstractNum w:abstractNumId="9" w15:restartNumberingAfterBreak="0">
     <w:nsid w:val="6E08680C"/>
     <w:multiLevelType w:val="hybridMultilevel"/>
     <w:tmpl w:val="E89C2EC4"/>
@@ -1665,7 +1933,7 @@
       </w:rPr>
     </w:lvl>
   </w:abstractNum>
-  <w:abstractNum w:abstractNumId="9" w15:restartNumberingAfterBreak="0">
+  <w:abstractNum w:abstractNumId="10" w15:restartNumberingAfterBreak="0">
     <w:nsid w:val="70605CCA"/>
     <w:multiLevelType w:val="hybridMultilevel"/>
     <w:tmpl w:val="0E46FFB4"/>
@@ -1751,7 +2019,7 @@
       </w:pPr>
     </w:lvl>
   </w:abstractNum>
-  <w:abstractNum w:abstractNumId="10" w15:restartNumberingAfterBreak="0">
+  <w:abstractNum w:abstractNumId="11" w15:restartNumberingAfterBreak="0">
     <w:nsid w:val="713E16AB"/>
     <w:multiLevelType w:val="hybridMultilevel"/>
     <w:tmpl w:val="AAA4CB8E"/>
@@ -1863,7 +2131,7 @@
       </w:rPr>
     </w:lvl>
   </w:abstractNum>
-  <w:abstractNum w:abstractNumId="11" w15:restartNumberingAfterBreak="0">
+  <w:abstractNum w:abstractNumId="12" w15:restartNumberingAfterBreak="0">
     <w:nsid w:val="74291629"/>
     <w:multiLevelType w:val="hybridMultilevel"/>
     <w:tmpl w:val="A41089EC"/>
@@ -1982,33 +2250,36 @@
     <w:abstractNumId w:val="1"/>
   </w:num>
   <w:num w:numId="3">
-    <w:abstractNumId w:val="9"/>
+    <w:abstractNumId w:val="10"/>
   </w:num>
   <w:num w:numId="4">
     <w:abstractNumId w:val="2"/>
   </w:num>
   <w:num w:numId="5">
-    <w:abstractNumId w:val="7"/>
+    <w:abstractNumId w:val="8"/>
   </w:num>
   <w:num w:numId="6">
-    <w:abstractNumId w:val="10"/>
+    <w:abstractNumId w:val="11"/>
   </w:num>
   <w:num w:numId="7">
     <w:abstractNumId w:val="4"/>
   </w:num>
   <w:num w:numId="8">
-    <w:abstractNumId w:val="11"/>
+    <w:abstractNumId w:val="12"/>
   </w:num>
   <w:num w:numId="9">
     <w:abstractNumId w:val="0"/>
   </w:num>
   <w:num w:numId="10">
+    <w:abstractNumId w:val="7"/>
+  </w:num>
+  <w:num w:numId="11">
+    <w:abstractNumId w:val="9"/>
+  </w:num>
+  <w:num w:numId="12">
     <w:abstractNumId w:val="6"/>
   </w:num>
-  <w:num w:numId="11">
-    <w:abstractNumId w:val="8"/>
-  </w:num>
-  <w:num w:numId="12">
+  <w:num w:numId="13">
     <w:abstractNumId w:val="5"/>
   </w:num>
 </w:numbering>
@@ -5870,7 +6141,7 @@
 </file>
 
 <file path=customXml/itemProps1.xml><?xml version="1.0" encoding="utf-8"?>
-<ds:datastoreItem xmlns:ds="http://schemas.openxmlformats.org/officeDocument/2006/customXml" ds:itemID="{78EC97C6-6D10-4235-9C69-CFAAB4F7F5AA}">
+<ds:datastoreItem xmlns:ds="http://schemas.openxmlformats.org/officeDocument/2006/customXml" ds:itemID="{63A93708-F49A-4D11-ACFD-3B842D77E77D}">
   <ds:schemaRefs>
     <ds:schemaRef ds:uri="http://schemas.openxmlformats.org/officeDocument/2006/bibliography"/>
   </ds:schemaRefs>

</xml_diff>